<commit_message>
Added notes to abstract
We are no longer using my abstract
</commit_message>
<xml_diff>
--- a/Notes.docx
+++ b/Notes.docx
@@ -71,22 +71,19 @@
         </w:numPr>
       </w:pPr>
       <w:r>
-        <w:t>Abstract Checklist</w:t>
-      </w:r>
-    </w:p>
-    <w:p>
-      <w:pPr>
-        <w:pStyle w:val="ListParagraph"/>
-        <w:numPr>
-          <w:ilvl w:val="1"/>
-          <w:numId w:val="1"/>
-        </w:numPr>
-      </w:pPr>
-      <w:r>
-        <w:t>Pertains to an issue of relevance within an engineering context</w:t>
-      </w:r>
-      <w:r>
-        <w:t>.</w:t>
+        <w:t>Experiment</w:t>
+      </w:r>
+    </w:p>
+    <w:p>
+      <w:pPr>
+        <w:pStyle w:val="ListParagraph"/>
+        <w:numPr>
+          <w:ilvl w:val="1"/>
+          <w:numId w:val="1"/>
+        </w:numPr>
+      </w:pPr>
+      <w:r>
+        <w:t>Equipment needed</w:t>
       </w:r>
     </w:p>
     <w:p>
@@ -98,34 +95,172 @@
         </w:numPr>
       </w:pPr>
       <w:r>
-        <w:t xml:space="preserve">The widespread use of portable electronics has </w:t>
-      </w:r>
-      <w:r>
-        <w:t>made</w:t>
-      </w:r>
-      <w:r>
-        <w:t xml:space="preserve"> energy generation and storage </w:t>
-      </w:r>
-      <w:r>
-        <w:t>an important issue for scientists and engineers</w:t>
-      </w:r>
-      <w:r>
-        <w:t xml:space="preserve">. The possibility to harness energy from ambient sources of </w:t>
-      </w:r>
-      <w:r>
-        <w:t>energy, such as vibration, friction, and sound</w:t>
-      </w:r>
-      <w:r>
-        <w:t>, has been realized as triboelectric gen</w:t>
-      </w:r>
-      <w:r>
-        <w:t xml:space="preserve">erators. However, the comparison of the combinations of materials in these generators have not been addressed in detail. </w:t>
-      </w:r>
-      <w:r>
-        <w:t>(1)</w:t>
+        <w:t>Hearing protection</w:t>
+      </w:r>
+    </w:p>
+    <w:p>
+      <w:pPr>
+        <w:pStyle w:val="ListParagraph"/>
+        <w:numPr>
+          <w:ilvl w:val="2"/>
+          <w:numId w:val="1"/>
+        </w:numPr>
+      </w:pPr>
+      <w:r>
+        <w:t>Audio stimulant</w:t>
+      </w:r>
+    </w:p>
+    <w:p>
+      <w:pPr>
+        <w:pStyle w:val="ListParagraph"/>
+        <w:numPr>
+          <w:ilvl w:val="3"/>
+          <w:numId w:val="1"/>
+        </w:numPr>
+      </w:pPr>
+      <w:r>
+        <w:t>Audio amplifier</w:t>
+      </w:r>
+    </w:p>
+    <w:p>
+      <w:pPr>
+        <w:pStyle w:val="ListParagraph"/>
+        <w:numPr>
+          <w:ilvl w:val="3"/>
+          <w:numId w:val="1"/>
+        </w:numPr>
+      </w:pPr>
+      <w:r>
+        <w:t>Audio player</w:t>
+      </w:r>
+    </w:p>
+    <w:p>
+      <w:pPr>
+        <w:pStyle w:val="ListParagraph"/>
+        <w:numPr>
+          <w:ilvl w:val="3"/>
+          <w:numId w:val="1"/>
+        </w:numPr>
+      </w:pPr>
+      <w:r>
+        <w:t>Hearing protection</w:t>
+      </w:r>
+    </w:p>
+    <w:p>
+      <w:pPr>
+        <w:pStyle w:val="ListParagraph"/>
+        <w:numPr>
+          <w:ilvl w:val="3"/>
+          <w:numId w:val="1"/>
+        </w:numPr>
+      </w:pPr>
+      <w:r>
+        <w:t xml:space="preserve">Sound Level Meter -- </w:t>
+      </w:r>
+      <w:r>
+        <w:t>http://solutions.3m.com/wps/portal/3M/en_EU/PPE_SafetySolutions_EU/Safety/Product_Catalogue/~/3M-SoundPro-SE-DL-Series-Sound-Level-Meter-SP-DL-1-1-3?N=5158380+3294857473+4294890384&amp;rt=rud</w:t>
+      </w:r>
+    </w:p>
+    <w:p>
+      <w:pPr>
+        <w:pStyle w:val="ListParagraph"/>
+        <w:numPr>
+          <w:ilvl w:val="2"/>
+          <w:numId w:val="1"/>
+        </w:numPr>
+      </w:pPr>
+      <w:r>
+        <w:t>Mechanical stimulant</w:t>
+      </w:r>
+    </w:p>
+    <w:p>
+      <w:pPr>
+        <w:pStyle w:val="ListParagraph"/>
+        <w:numPr>
+          <w:ilvl w:val="3"/>
+          <w:numId w:val="1"/>
+        </w:numPr>
+      </w:pPr>
+      <w:r>
+        <w:t>Mechanism to apply some type of motion</w:t>
+      </w:r>
+    </w:p>
+    <w:p>
+      <w:pPr>
+        <w:pStyle w:val="ListParagraph"/>
+        <w:numPr>
+          <w:ilvl w:val="4"/>
+          <w:numId w:val="1"/>
+        </w:numPr>
+      </w:pPr>
+      <w:r>
+        <w:t>Rotational would be best</w:t>
       </w:r>
       <w:bookmarkStart w:id="0" w:name="_GoBack"/>
       <w:bookmarkEnd w:id="0"/>
+    </w:p>
+    <w:p>
+      <w:pPr>
+        <w:pStyle w:val="ListParagraph"/>
+        <w:numPr>
+          <w:ilvl w:val="0"/>
+          <w:numId w:val="1"/>
+        </w:numPr>
+      </w:pPr>
+      <w:r>
+        <w:t>Abstract Checklist</w:t>
+      </w:r>
+    </w:p>
+    <w:p>
+      <w:pPr>
+        <w:pStyle w:val="ListParagraph"/>
+        <w:numPr>
+          <w:ilvl w:val="1"/>
+          <w:numId w:val="1"/>
+        </w:numPr>
+      </w:pPr>
+      <w:r>
+        <w:t>Pertains to an issue of relevance within an engineering context</w:t>
+      </w:r>
+      <w:r>
+        <w:t>.</w:t>
+      </w:r>
+    </w:p>
+    <w:p>
+      <w:pPr>
+        <w:pStyle w:val="ListParagraph"/>
+        <w:numPr>
+          <w:ilvl w:val="2"/>
+          <w:numId w:val="1"/>
+        </w:numPr>
+      </w:pPr>
+      <w:r>
+        <w:t xml:space="preserve">The widespread use of portable electronics has </w:t>
+      </w:r>
+      <w:r>
+        <w:t>made</w:t>
+      </w:r>
+      <w:r>
+        <w:t xml:space="preserve"> energy generation and storage </w:t>
+      </w:r>
+      <w:r>
+        <w:t>an important issue for scientists and engineers</w:t>
+      </w:r>
+      <w:r>
+        <w:t xml:space="preserve">. The possibility to harness energy from ambient sources of </w:t>
+      </w:r>
+      <w:r>
+        <w:t>energy, such as vibration, friction, and sound</w:t>
+      </w:r>
+      <w:r>
+        <w:t>, has been realized as triboelectric gen</w:t>
+      </w:r>
+      <w:r>
+        <w:t xml:space="preserve">erators. However, the comparison of the combinations of materials in these generators have not been addressed in detail. </w:t>
+      </w:r>
+      <w:r>
+        <w:t>(1)</w:t>
+      </w:r>
     </w:p>
     <w:p>
       <w:pPr>
@@ -214,6 +349,7 @@
         </w:numPr>
       </w:pPr>
       <w:r>
+        <w:lastRenderedPageBreak/>
         <w:t>Studying the output parameters of triboelectric generators with different material components will provide new insight on effective material selection for further research and applications.</w:t>
       </w:r>
       <w:r>
@@ -331,7 +467,6 @@
         </w:numPr>
       </w:pPr>
       <w:r>
-        <w:lastRenderedPageBreak/>
         <w:t>Nature of result</w:t>
       </w:r>
     </w:p>
@@ -446,7 +581,7 @@
         <w:ind w:left="2160" w:hanging="180"/>
       </w:pPr>
     </w:lvl>
-    <w:lvl w:ilvl="3" w:tplc="0409000F" w:tentative="1">
+    <w:lvl w:ilvl="3" w:tplc="0409000F">
       <w:start w:val="1"/>
       <w:numFmt w:val="decimal"/>
       <w:lvlText w:val="%4."/>
@@ -455,7 +590,7 @@
         <w:ind w:left="2880" w:hanging="360"/>
       </w:pPr>
     </w:lvl>
-    <w:lvl w:ilvl="4" w:tplc="04090019" w:tentative="1">
+    <w:lvl w:ilvl="4" w:tplc="04090019">
       <w:start w:val="1"/>
       <w:numFmt w:val="lowerLetter"/>
       <w:lvlText w:val="%5."/>
@@ -939,6 +1074,17 @@
       <w:contextualSpacing/>
     </w:pPr>
   </w:style>
+  <w:style w:type="character" w:styleId="Hyperlink">
+    <w:name w:val="Hyperlink"/>
+    <w:basedOn w:val="DefaultParagraphFont"/>
+    <w:uiPriority w:val="99"/>
+    <w:unhideWhenUsed/>
+    <w:rsid w:val="00E66411"/>
+    <w:rPr>
+      <w:color w:val="0563C1" w:themeColor="hyperlink"/>
+      <w:u w:val="single"/>
+    </w:rPr>
+  </w:style>
 </w:styles>
 </file>
 

</xml_diff>